<commit_message>
atualizado apresentação dos projetos
</commit_message>
<xml_diff>
--- a/Apresentação Cesup Rede/Extrato da Dependência.docx
+++ b/Apresentação Cesup Rede/Extrato da Dependência.docx
@@ -140,7 +140,7 @@
           <w:szCs w:val="30"/>
           <w:shd w:val="clear" w:color="auto" w:fill="FFFFFF"/>
         </w:rPr>
-        <w:t>Problemas</w:t>
+        <w:t>Quanto mais uma companhia conhece o seu consumidor, maiores são as chances de compreender e atender às suas reais necessidades.</w:t>
       </w:r>
     </w:p>
     <w:p>
@@ -163,55 +163,7 @@
           <w:szCs w:val="30"/>
           <w:shd w:val="clear" w:color="auto" w:fill="FFFFFF"/>
         </w:rPr>
-        <w:t xml:space="preserve">No </w:t>
-      </w:r>
-      <w:proofErr w:type="spellStart"/>
-      <w:r>
-        <w:rPr>
-          <w:rFonts w:ascii="Helvetica" w:hAnsi="Helvetica"/>
-          <w:color w:val="232323"/>
-          <w:spacing w:val="-8"/>
-          <w:sz w:val="30"/>
-          <w:szCs w:val="30"/>
-          <w:shd w:val="clear" w:color="auto" w:fill="FFFFFF"/>
-        </w:rPr>
-        <w:t>Scap</w:t>
-      </w:r>
-      <w:proofErr w:type="spellEnd"/>
-      <w:r>
-        <w:rPr>
-          <w:rFonts w:ascii="Helvetica" w:hAnsi="Helvetica"/>
-          <w:color w:val="232323"/>
-          <w:spacing w:val="-8"/>
-          <w:sz w:val="30"/>
-          <w:szCs w:val="30"/>
-          <w:shd w:val="clear" w:color="auto" w:fill="FFFFFF"/>
-        </w:rPr>
-        <w:t xml:space="preserve"> não tenho uma interface unificada sobre o que o cliente já demandou ao </w:t>
-      </w:r>
-      <w:proofErr w:type="spellStart"/>
-      <w:r>
-        <w:rPr>
-          <w:rFonts w:ascii="Helvetica" w:hAnsi="Helvetica"/>
-          <w:color w:val="232323"/>
-          <w:spacing w:val="-8"/>
-          <w:sz w:val="30"/>
-          <w:szCs w:val="30"/>
-          <w:shd w:val="clear" w:color="auto" w:fill="FFFFFF"/>
-        </w:rPr>
-        <w:t>Cesup</w:t>
-      </w:r>
-      <w:proofErr w:type="spellEnd"/>
-      <w:r>
-        <w:rPr>
-          <w:rFonts w:ascii="Helvetica" w:hAnsi="Helvetica"/>
-          <w:color w:val="232323"/>
-          <w:spacing w:val="-8"/>
-          <w:sz w:val="30"/>
-          <w:szCs w:val="30"/>
-          <w:shd w:val="clear" w:color="auto" w:fill="FFFFFF"/>
-        </w:rPr>
-        <w:t xml:space="preserve"> (Demandas, Visitas, Reservas)</w:t>
+        <w:t>Conhecer os seus clientes é a melhor forma de aproximá-los da marca. Afinal, é este conhecimento que garante a você saber exatamente o que falar para conquistar o seu público-alvo. Ele também é importante para que você saiba de que maneira os seus clientes preferem ser abordados.</w:t>
       </w:r>
     </w:p>
     <w:p>
@@ -225,6 +177,8 @@
           <w:shd w:val="clear" w:color="auto" w:fill="FFFFFF"/>
         </w:rPr>
       </w:pPr>
+      <w:bookmarkStart w:id="0" w:name="_GoBack"/>
+      <w:bookmarkEnd w:id="0"/>
     </w:p>
     <w:p>
       <w:pPr>
@@ -258,10 +212,126 @@
           <w:szCs w:val="30"/>
           <w:shd w:val="clear" w:color="auto" w:fill="FFFFFF"/>
         </w:rPr>
+        <w:t>Problemas</w:t>
+      </w:r>
+    </w:p>
+    <w:p>
+      <w:pPr>
+        <w:rPr>
+          <w:rFonts w:ascii="Helvetica" w:hAnsi="Helvetica"/>
+          <w:color w:val="232323"/>
+          <w:spacing w:val="-8"/>
+          <w:sz w:val="30"/>
+          <w:szCs w:val="30"/>
+          <w:shd w:val="clear" w:color="auto" w:fill="FFFFFF"/>
+        </w:rPr>
+      </w:pPr>
+      <w:r>
+        <w:rPr>
+          <w:rFonts w:ascii="Helvetica" w:hAnsi="Helvetica"/>
+          <w:color w:val="232323"/>
+          <w:spacing w:val="-8"/>
+          <w:sz w:val="30"/>
+          <w:szCs w:val="30"/>
+          <w:shd w:val="clear" w:color="auto" w:fill="FFFFFF"/>
+        </w:rPr>
+        <w:t xml:space="preserve">No </w:t>
+      </w:r>
+      <w:proofErr w:type="spellStart"/>
+      <w:r>
+        <w:rPr>
+          <w:rFonts w:ascii="Helvetica" w:hAnsi="Helvetica"/>
+          <w:color w:val="232323"/>
+          <w:spacing w:val="-8"/>
+          <w:sz w:val="30"/>
+          <w:szCs w:val="30"/>
+          <w:shd w:val="clear" w:color="auto" w:fill="FFFFFF"/>
+        </w:rPr>
+        <w:t>Scap</w:t>
+      </w:r>
+      <w:proofErr w:type="spellEnd"/>
+      <w:r>
+        <w:rPr>
+          <w:rFonts w:ascii="Helvetica" w:hAnsi="Helvetica"/>
+          <w:color w:val="232323"/>
+          <w:spacing w:val="-8"/>
+          <w:sz w:val="30"/>
+          <w:szCs w:val="30"/>
+          <w:shd w:val="clear" w:color="auto" w:fill="FFFFFF"/>
+        </w:rPr>
+        <w:t xml:space="preserve"> não tenho uma interface unificada sobre o que o cliente já demandou ao </w:t>
+      </w:r>
+      <w:proofErr w:type="spellStart"/>
+      <w:r>
+        <w:rPr>
+          <w:rFonts w:ascii="Helvetica" w:hAnsi="Helvetica"/>
+          <w:color w:val="232323"/>
+          <w:spacing w:val="-8"/>
+          <w:sz w:val="30"/>
+          <w:szCs w:val="30"/>
+          <w:shd w:val="clear" w:color="auto" w:fill="FFFFFF"/>
+        </w:rPr>
+        <w:t>Cesup</w:t>
+      </w:r>
+      <w:proofErr w:type="spellEnd"/>
+      <w:r>
+        <w:rPr>
+          <w:rFonts w:ascii="Helvetica" w:hAnsi="Helvetica"/>
+          <w:color w:val="232323"/>
+          <w:spacing w:val="-8"/>
+          <w:sz w:val="30"/>
+          <w:szCs w:val="30"/>
+          <w:shd w:val="clear" w:color="auto" w:fill="FFFFFF"/>
+        </w:rPr>
+        <w:t xml:space="preserve"> (Demandas, Visitas, Reservas)</w:t>
+      </w:r>
+    </w:p>
+    <w:p>
+      <w:pPr>
+        <w:rPr>
+          <w:rFonts w:ascii="Helvetica" w:hAnsi="Helvetica"/>
+          <w:color w:val="232323"/>
+          <w:spacing w:val="-8"/>
+          <w:sz w:val="30"/>
+          <w:szCs w:val="30"/>
+          <w:shd w:val="clear" w:color="auto" w:fill="FFFFFF"/>
+        </w:rPr>
+      </w:pPr>
+    </w:p>
+    <w:p>
+      <w:pPr>
+        <w:rPr>
+          <w:rFonts w:ascii="Helvetica" w:hAnsi="Helvetica"/>
+          <w:color w:val="232323"/>
+          <w:spacing w:val="-8"/>
+          <w:sz w:val="30"/>
+          <w:szCs w:val="30"/>
+          <w:shd w:val="clear" w:color="auto" w:fill="FFFFFF"/>
+        </w:rPr>
+      </w:pPr>
+    </w:p>
+    <w:p>
+      <w:pPr>
+        <w:rPr>
+          <w:rFonts w:ascii="Helvetica" w:hAnsi="Helvetica"/>
+          <w:color w:val="232323"/>
+          <w:spacing w:val="-8"/>
+          <w:sz w:val="30"/>
+          <w:szCs w:val="30"/>
+          <w:shd w:val="clear" w:color="auto" w:fill="FFFFFF"/>
+        </w:rPr>
+      </w:pPr>
+      <w:r>
+        <w:rPr>
+          <w:rFonts w:ascii="Helvetica" w:hAnsi="Helvetica"/>
+          <w:color w:val="232323"/>
+          <w:spacing w:val="-8"/>
+          <w:sz w:val="30"/>
+          <w:szCs w:val="30"/>
+          <w:shd w:val="clear" w:color="auto" w:fill="FFFFFF"/>
+        </w:rPr>
         <w:t xml:space="preserve">Tendo as informações unificadas do cliente poderia moldar o perfil dele para </w:t>
       </w:r>
-      <w:bookmarkStart w:id="0" w:name="_GoBack"/>
-      <w:bookmarkEnd w:id="0"/>
     </w:p>
     <w:sectPr>
       <w:pgSz w:w="11906" w:h="16838"/>
@@ -670,7 +740,6 @@
   <w:style w:type="character" w:default="1" w:styleId="Fontepargpadro">
     <w:name w:val="Default Paragraph Font"/>
     <w:uiPriority w:val="1"/>
-    <w:semiHidden/>
     <w:unhideWhenUsed/>
   </w:style>
   <w:style w:type="table" w:default="1" w:styleId="Tabelanormal">

</xml_diff>